<commit_message>
update resume and certificate
</commit_message>
<xml_diff>
--- a/Resume.docx
+++ b/Resume.docx
@@ -91,7 +91,7 @@
         <mc:AlternateContent>
           <mc:Choice Requires="wps">
             <w:drawing>
-              <wp:anchor distT="0" distB="0" distL="114300" distR="114300" simplePos="0" relativeHeight="251659264" behindDoc="0" locked="0" layoutInCell="1" allowOverlap="1" wp14:anchorId="3874F972" wp14:editId="7A925377">
+              <wp:anchor distT="0" distB="0" distL="114300" distR="114300" simplePos="0" relativeHeight="251659264" behindDoc="0" locked="0" layoutInCell="1" allowOverlap="1" wp14:anchorId="07FC1931" wp14:editId="6D5F278B">
                 <wp:simplePos x="0" y="0"/>
                 <wp:positionH relativeFrom="column">
                   <wp:posOffset>0</wp:posOffset>
@@ -140,7 +140,7 @@
           </mc:Choice>
           <mc:Fallback>
             <w:pict>
-              <v:line w14:anchorId="3DAE7DFB" id="Straight Connector 1" o:spid="_x0000_s1026" style="position:absolute;z-index:251659264;visibility:visible;mso-wrap-style:square;mso-wrap-distance-left:9pt;mso-wrap-distance-top:0;mso-wrap-distance-right:9pt;mso-wrap-distance-bottom:0;mso-position-horizontal:absolute;mso-position-horizontal-relative:text;mso-position-vertical:absolute;mso-position-vertical-relative:text" from="0,5.55pt" to="498.15pt,5.55pt" o:gfxdata="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" strokecolor="black [3200]" strokeweight=".5pt">
+              <v:line w14:anchorId="159978A6" id="Straight Connector 1" o:spid="_x0000_s1026" style="position:absolute;z-index:251659264;visibility:visible;mso-wrap-style:square;mso-wrap-distance-left:9pt;mso-wrap-distance-top:0;mso-wrap-distance-right:9pt;mso-wrap-distance-bottom:0;mso-position-horizontal:absolute;mso-position-horizontal-relative:text;mso-position-vertical:absolute;mso-position-vertical-relative:text" from="0,5.55pt" to="498.15pt,5.55pt" o:gfxdata="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" strokecolor="black [3200]" strokeweight=".5pt">
                 <v:stroke joinstyle="miter"/>
               </v:line>
             </w:pict>
@@ -175,19 +175,7 @@
         <w:rPr>
           <w:rFonts w:ascii="Times New Roman" w:hAnsi="Times New Roman" w:cs="Times New Roman"/>
         </w:rPr>
-        <w:t>S</w:t>
-      </w:r>
-      <w:r>
-        <w:rPr>
-          <w:rFonts w:ascii="Times New Roman" w:hAnsi="Times New Roman" w:cs="Times New Roman"/>
-        </w:rPr>
-        <w:t>eeking to contribute technical and creative problem-solving skills to NPR’s</w:t>
-      </w:r>
-      <w:r>
-        <w:rPr>
-          <w:rFonts w:ascii="Times New Roman" w:hAnsi="Times New Roman" w:cs="Times New Roman"/>
-        </w:rPr>
-        <w:t xml:space="preserve"> innovative work in multiple fields including digital media and technology.</w:t>
+        <w:t>Seeking to contribute technical and creative problem-solving skills to innovative work in</w:t>
       </w:r>
       <w:r>
         <w:rPr>
@@ -199,7 +187,7 @@
         <w:rPr>
           <w:rFonts w:ascii="Times New Roman" w:hAnsi="Times New Roman" w:cs="Times New Roman"/>
         </w:rPr>
-        <w:t>Highly m</w:t>
+        <w:t>technology. Highly m</w:t>
       </w:r>
       <w:r>
         <w:rPr>
@@ -211,25 +199,25 @@
         <w:rPr>
           <w:rFonts w:ascii="Times New Roman" w:hAnsi="Times New Roman" w:cs="Times New Roman"/>
         </w:rPr>
-        <w:t xml:space="preserve"> Software Engineering </w:t>
-      </w:r>
-      <w:r>
-        <w:rPr>
-          <w:rFonts w:ascii="Times New Roman" w:hAnsi="Times New Roman" w:cs="Times New Roman"/>
-        </w:rPr>
-        <w:t>s</w:t>
-      </w:r>
-      <w:r>
-        <w:rPr>
-          <w:rFonts w:ascii="Times New Roman" w:hAnsi="Times New Roman" w:cs="Times New Roman"/>
-        </w:rPr>
-        <w:t>tudent</w:t>
-      </w:r>
-      <w:r>
-        <w:rPr>
-          <w:rFonts w:ascii="Times New Roman" w:hAnsi="Times New Roman" w:cs="Times New Roman"/>
-        </w:rPr>
-        <w:t xml:space="preserve"> with hands-on experience in web development</w:t>
+        <w:t xml:space="preserve"> Software Engineering student</w:t>
+      </w:r>
+      <w:r>
+        <w:rPr>
+          <w:rFonts w:ascii="Times New Roman" w:hAnsi="Times New Roman" w:cs="Times New Roman"/>
+        </w:rPr>
+        <w:t xml:space="preserve"> with hands-on experience in </w:t>
+      </w:r>
+      <w:r>
+        <w:rPr>
+          <w:rFonts w:ascii="Times New Roman" w:hAnsi="Times New Roman" w:cs="Times New Roman"/>
+        </w:rPr>
+        <w:t>software</w:t>
+      </w:r>
+      <w:r>
+        <w:rPr>
+          <w:rFonts w:ascii="Times New Roman" w:hAnsi="Times New Roman" w:cs="Times New Roman"/>
+        </w:rPr>
+        <w:t xml:space="preserve"> development</w:t>
       </w:r>
       <w:r>
         <w:rPr>
@@ -290,38 +278,6 @@
           <w:rFonts w:ascii="Times New Roman" w:hAnsi="Times New Roman" w:cs="Times New Roman"/>
         </w:rPr>
         <w:t>Western Governors University</w:t>
-      </w:r>
-      <w:r>
-        <w:rPr>
-          <w:rFonts w:ascii="Times New Roman" w:hAnsi="Times New Roman" w:cs="Times New Roman"/>
-        </w:rPr>
-        <w:t xml:space="preserve"> </w:t>
-      </w:r>
-      <w:r>
-        <w:rPr>
-          <w:rFonts w:ascii="Times New Roman" w:hAnsi="Times New Roman" w:cs="Times New Roman"/>
-          <w:b/>
-          <w:bCs/>
-        </w:rPr>
-        <w:t>|</w:t>
-      </w:r>
-      <w:r>
-        <w:rPr>
-          <w:rFonts w:ascii="Times New Roman" w:hAnsi="Times New Roman" w:cs="Times New Roman"/>
-        </w:rPr>
-        <w:t xml:space="preserve"> Expected Graduation: J</w:t>
-      </w:r>
-      <w:r>
-        <w:rPr>
-          <w:rFonts w:ascii="Times New Roman" w:hAnsi="Times New Roman" w:cs="Times New Roman"/>
-        </w:rPr>
-        <w:t>une</w:t>
-      </w:r>
-      <w:r>
-        <w:rPr>
-          <w:rFonts w:ascii="Times New Roman" w:hAnsi="Times New Roman" w:cs="Times New Roman"/>
-        </w:rPr>
-        <w:t xml:space="preserve"> 2026</w:t>
       </w:r>
     </w:p>
     <w:p>
@@ -347,19 +303,25 @@
         <w:rPr>
           <w:rFonts w:ascii="Times New Roman" w:hAnsi="Times New Roman" w:cs="Times New Roman"/>
         </w:rPr>
-        <w:t xml:space="preserve">Coursework: </w:t>
-      </w:r>
-      <w:r>
-        <w:rPr>
-          <w:rFonts w:ascii="Times New Roman" w:hAnsi="Times New Roman" w:cs="Times New Roman"/>
-        </w:rPr>
-        <w:t xml:space="preserve">Front-End Web Development, </w:t>
-      </w:r>
-      <w:r>
-        <w:rPr>
-          <w:rFonts w:ascii="Times New Roman" w:hAnsi="Times New Roman" w:cs="Times New Roman"/>
-        </w:rPr>
-        <w:t>User Interface Design, User Experience Design, JavaScript P</w:t>
+        <w:t>Coursework:</w:t>
+      </w:r>
+      <w:r>
+        <w:rPr>
+          <w:rFonts w:ascii="Times New Roman" w:hAnsi="Times New Roman" w:cs="Times New Roman"/>
+        </w:rPr>
+        <w:t xml:space="preserve"> Data Structures &amp; Algorithms,</w:t>
+      </w:r>
+      <w:r>
+        <w:rPr>
+          <w:rFonts w:ascii="Times New Roman" w:hAnsi="Times New Roman" w:cs="Times New Roman"/>
+        </w:rPr>
+        <w:t xml:space="preserve"> </w:t>
+      </w:r>
+      <w:r>
+        <w:rPr>
+          <w:rFonts w:ascii="Times New Roman" w:hAnsi="Times New Roman" w:cs="Times New Roman"/>
+        </w:rPr>
+        <w:t>Front-End Web Development, JavaScript P</w:t>
       </w:r>
       <w:r>
         <w:rPr>
@@ -371,7 +333,25 @@
         <w:rPr>
           <w:rFonts w:ascii="Times New Roman" w:hAnsi="Times New Roman" w:cs="Times New Roman"/>
         </w:rPr>
-        <w:t>Cloud Foundations, Software Design and Quality Assurance, Version Control</w:t>
+        <w:t xml:space="preserve">Intro to Programming in Python, </w:t>
+      </w:r>
+      <w:r>
+        <w:rPr>
+          <w:rFonts w:ascii="Times New Roman" w:hAnsi="Times New Roman" w:cs="Times New Roman"/>
+        </w:rPr>
+        <w:t xml:space="preserve">Cloud Foundations, </w:t>
+      </w:r>
+      <w:r>
+        <w:rPr>
+          <w:rFonts w:ascii="Times New Roman" w:hAnsi="Times New Roman" w:cs="Times New Roman"/>
+        </w:rPr>
+        <w:t xml:space="preserve">Advanced Data Management, </w:t>
+      </w:r>
+      <w:r>
+        <w:rPr>
+          <w:rFonts w:ascii="Times New Roman" w:hAnsi="Times New Roman" w:cs="Times New Roman"/>
+        </w:rPr>
+        <w:t>Software Design and Quality Assurance, Version Control</w:t>
       </w:r>
     </w:p>
     <w:bookmarkEnd w:id="0"/>
@@ -537,54 +517,6 @@
     <w:p>
       <w:pPr>
         <w:pStyle w:val="ListParagraph"/>
-        <w:numPr>
-          <w:ilvl w:val="0"/>
-          <w:numId w:val="1"/>
-        </w:numPr>
-        <w:spacing w:after="0" w:line="259" w:lineRule="auto"/>
-        <w:rPr>
-          <w:rFonts w:ascii="Times New Roman" w:hAnsi="Times New Roman" w:cs="Times New Roman"/>
-        </w:rPr>
-      </w:pPr>
-      <w:r>
-        <w:rPr>
-          <w:rFonts w:ascii="Times New Roman" w:hAnsi="Times New Roman" w:cs="Times New Roman"/>
-        </w:rPr>
-        <w:t xml:space="preserve">Other: </w:t>
-      </w:r>
-      <w:r>
-        <w:rPr>
-          <w:rFonts w:ascii="Times New Roman" w:hAnsi="Times New Roman" w:cs="Times New Roman"/>
-        </w:rPr>
-        <w:t>Microsoft Office</w:t>
-      </w:r>
-      <w:r>
-        <w:rPr>
-          <w:rFonts w:ascii="Times New Roman" w:hAnsi="Times New Roman" w:cs="Times New Roman"/>
-        </w:rPr>
-        <w:t>,</w:t>
-      </w:r>
-      <w:r>
-        <w:rPr>
-          <w:rFonts w:ascii="Times New Roman" w:hAnsi="Times New Roman" w:cs="Times New Roman"/>
-        </w:rPr>
-        <w:t xml:space="preserve"> Excel, </w:t>
-      </w:r>
-      <w:r>
-        <w:rPr>
-          <w:rFonts w:ascii="Times New Roman" w:hAnsi="Times New Roman" w:cs="Times New Roman"/>
-        </w:rPr>
-        <w:t>Zoom, Webex</w:t>
-      </w:r>
-      <w:r>
-        <w:rPr>
-          <w:rFonts w:ascii="Times New Roman" w:hAnsi="Times New Roman" w:cs="Times New Roman"/>
-        </w:rPr>
-        <w:t xml:space="preserve"> </w:t>
-      </w:r>
-    </w:p>
-    <w:p>
-      <w:pPr>
         <w:spacing w:after="0" w:line="259" w:lineRule="auto"/>
         <w:rPr>
           <w:rFonts w:ascii="Times New Roman" w:hAnsi="Times New Roman" w:cs="Times New Roman"/>
@@ -620,13 +552,7 @@
         <w:rPr>
           <w:rFonts w:ascii="Times New Roman" w:hAnsi="Times New Roman" w:cs="Times New Roman"/>
         </w:rPr>
-        <w:t>Independent work</w:t>
-      </w:r>
-      <w:r>
-        <w:rPr>
-          <w:rFonts w:ascii="Times New Roman" w:hAnsi="Times New Roman" w:cs="Times New Roman"/>
-        </w:rPr>
-        <w:t>, Collaborative</w:t>
+        <w:t>Independent work, Collaborative</w:t>
       </w:r>
       <w:r>
         <w:rPr>
@@ -638,13 +564,7 @@
         <w:rPr>
           <w:rFonts w:ascii="Times New Roman" w:hAnsi="Times New Roman" w:cs="Times New Roman"/>
         </w:rPr>
-        <w:t xml:space="preserve">Strong </w:t>
-      </w:r>
-      <w:r>
-        <w:rPr>
-          <w:rFonts w:ascii="Times New Roman" w:hAnsi="Times New Roman" w:cs="Times New Roman"/>
-        </w:rPr>
-        <w:t>C</w:t>
+        <w:t>Strong C</w:t>
       </w:r>
       <w:r>
         <w:rPr>
@@ -686,13 +606,7 @@
         <w:rPr>
           <w:rFonts w:ascii="Times New Roman" w:hAnsi="Times New Roman" w:cs="Times New Roman"/>
         </w:rPr>
-        <w:t>lexible</w:t>
-      </w:r>
-      <w:r>
-        <w:rPr>
-          <w:rFonts w:ascii="Times New Roman" w:hAnsi="Times New Roman" w:cs="Times New Roman"/>
-        </w:rPr>
-        <w:t xml:space="preserve">, </w:t>
+        <w:t xml:space="preserve">lexible, </w:t>
       </w:r>
       <w:r>
         <w:rPr>
@@ -956,6 +870,25 @@
           <w:rFonts w:ascii="Times New Roman" w:hAnsi="Times New Roman" w:cs="Times New Roman"/>
         </w:rPr>
         <w:t>ITIL Foundation in IT Service Management</w:t>
+      </w:r>
+    </w:p>
+    <w:p>
+      <w:pPr>
+        <w:pStyle w:val="ListParagraph"/>
+        <w:numPr>
+          <w:ilvl w:val="0"/>
+          <w:numId w:val="1"/>
+        </w:numPr>
+        <w:spacing w:after="0" w:line="259" w:lineRule="auto"/>
+        <w:rPr>
+          <w:rFonts w:ascii="Times New Roman" w:hAnsi="Times New Roman" w:cs="Times New Roman"/>
+        </w:rPr>
+      </w:pPr>
+      <w:r>
+        <w:rPr>
+          <w:rFonts w:ascii="Times New Roman" w:hAnsi="Times New Roman" w:cs="Times New Roman"/>
+        </w:rPr>
+        <w:t>CompTIA Project+</w:t>
       </w:r>
     </w:p>
     <w:p>
@@ -1621,7 +1554,7 @@
   <w:style w:type="paragraph" w:default="1" w:styleId="Normal">
     <w:name w:val="Normal"/>
     <w:qFormat/>
-    <w:rsid w:val="00135FCC"/>
+    <w:rsid w:val="00212A11"/>
   </w:style>
   <w:style w:type="paragraph" w:styleId="Heading1">
     <w:name w:val="heading 1"/>
@@ -1630,7 +1563,7 @@
     <w:link w:val="Heading1Char"/>
     <w:uiPriority w:val="9"/>
     <w:qFormat/>
-    <w:rsid w:val="00135FCC"/>
+    <w:rsid w:val="00212A11"/>
     <w:pPr>
       <w:keepNext/>
       <w:keepLines/>
@@ -1653,7 +1586,7 @@
     <w:semiHidden/>
     <w:unhideWhenUsed/>
     <w:qFormat/>
-    <w:rsid w:val="00135FCC"/>
+    <w:rsid w:val="00212A11"/>
     <w:pPr>
       <w:keepNext/>
       <w:keepLines/>
@@ -1676,7 +1609,7 @@
     <w:semiHidden/>
     <w:unhideWhenUsed/>
     <w:qFormat/>
-    <w:rsid w:val="00135FCC"/>
+    <w:rsid w:val="00212A11"/>
     <w:pPr>
       <w:keepNext/>
       <w:keepLines/>
@@ -1699,7 +1632,7 @@
     <w:semiHidden/>
     <w:unhideWhenUsed/>
     <w:qFormat/>
-    <w:rsid w:val="00135FCC"/>
+    <w:rsid w:val="00212A11"/>
     <w:pPr>
       <w:keepNext/>
       <w:keepLines/>
@@ -1722,7 +1655,7 @@
     <w:semiHidden/>
     <w:unhideWhenUsed/>
     <w:qFormat/>
-    <w:rsid w:val="00135FCC"/>
+    <w:rsid w:val="00212A11"/>
     <w:pPr>
       <w:keepNext/>
       <w:keepLines/>
@@ -1743,7 +1676,7 @@
     <w:semiHidden/>
     <w:unhideWhenUsed/>
     <w:qFormat/>
-    <w:rsid w:val="00135FCC"/>
+    <w:rsid w:val="00212A11"/>
     <w:pPr>
       <w:keepNext/>
       <w:keepLines/>
@@ -1766,7 +1699,7 @@
     <w:semiHidden/>
     <w:unhideWhenUsed/>
     <w:qFormat/>
-    <w:rsid w:val="00135FCC"/>
+    <w:rsid w:val="00212A11"/>
     <w:pPr>
       <w:keepNext/>
       <w:keepLines/>
@@ -1787,7 +1720,7 @@
     <w:semiHidden/>
     <w:unhideWhenUsed/>
     <w:qFormat/>
-    <w:rsid w:val="00135FCC"/>
+    <w:rsid w:val="00212A11"/>
     <w:pPr>
       <w:keepNext/>
       <w:keepLines/>
@@ -1810,7 +1743,7 @@
     <w:semiHidden/>
     <w:unhideWhenUsed/>
     <w:qFormat/>
-    <w:rsid w:val="00135FCC"/>
+    <w:rsid w:val="00212A11"/>
     <w:pPr>
       <w:keepNext/>
       <w:keepLines/>
@@ -1854,7 +1787,7 @@
     <w:basedOn w:val="DefaultParagraphFont"/>
     <w:link w:val="Heading1"/>
     <w:uiPriority w:val="9"/>
-    <w:rsid w:val="00135FCC"/>
+    <w:rsid w:val="00212A11"/>
     <w:rPr>
       <w:rFonts w:asciiTheme="majorHAnsi" w:eastAsiaTheme="majorEastAsia" w:hAnsiTheme="majorHAnsi" w:cstheme="majorBidi"/>
       <w:color w:val="0F4761" w:themeColor="accent1" w:themeShade="BF"/>
@@ -1868,7 +1801,7 @@
     <w:link w:val="Heading2"/>
     <w:uiPriority w:val="9"/>
     <w:semiHidden/>
-    <w:rsid w:val="00135FCC"/>
+    <w:rsid w:val="00212A11"/>
     <w:rPr>
       <w:rFonts w:asciiTheme="majorHAnsi" w:eastAsiaTheme="majorEastAsia" w:hAnsiTheme="majorHAnsi" w:cstheme="majorBidi"/>
       <w:color w:val="0F4761" w:themeColor="accent1" w:themeShade="BF"/>
@@ -1882,7 +1815,7 @@
     <w:link w:val="Heading3"/>
     <w:uiPriority w:val="9"/>
     <w:semiHidden/>
-    <w:rsid w:val="00135FCC"/>
+    <w:rsid w:val="00212A11"/>
     <w:rPr>
       <w:rFonts w:eastAsiaTheme="majorEastAsia" w:cstheme="majorBidi"/>
       <w:color w:val="0F4761" w:themeColor="accent1" w:themeShade="BF"/>
@@ -1896,7 +1829,7 @@
     <w:link w:val="Heading4"/>
     <w:uiPriority w:val="9"/>
     <w:semiHidden/>
-    <w:rsid w:val="00135FCC"/>
+    <w:rsid w:val="00212A11"/>
     <w:rPr>
       <w:rFonts w:eastAsiaTheme="majorEastAsia" w:cstheme="majorBidi"/>
       <w:i/>
@@ -1910,7 +1843,7 @@
     <w:link w:val="Heading5"/>
     <w:uiPriority w:val="9"/>
     <w:semiHidden/>
-    <w:rsid w:val="00135FCC"/>
+    <w:rsid w:val="00212A11"/>
     <w:rPr>
       <w:rFonts w:eastAsiaTheme="majorEastAsia" w:cstheme="majorBidi"/>
       <w:color w:val="0F4761" w:themeColor="accent1" w:themeShade="BF"/>
@@ -1922,7 +1855,7 @@
     <w:link w:val="Heading6"/>
     <w:uiPriority w:val="9"/>
     <w:semiHidden/>
-    <w:rsid w:val="00135FCC"/>
+    <w:rsid w:val="00212A11"/>
     <w:rPr>
       <w:rFonts w:eastAsiaTheme="majorEastAsia" w:cstheme="majorBidi"/>
       <w:i/>
@@ -1936,7 +1869,7 @@
     <w:link w:val="Heading7"/>
     <w:uiPriority w:val="9"/>
     <w:semiHidden/>
-    <w:rsid w:val="00135FCC"/>
+    <w:rsid w:val="00212A11"/>
     <w:rPr>
       <w:rFonts w:eastAsiaTheme="majorEastAsia" w:cstheme="majorBidi"/>
       <w:color w:val="595959" w:themeColor="text1" w:themeTint="A6"/>
@@ -1948,7 +1881,7 @@
     <w:link w:val="Heading8"/>
     <w:uiPriority w:val="9"/>
     <w:semiHidden/>
-    <w:rsid w:val="00135FCC"/>
+    <w:rsid w:val="00212A11"/>
     <w:rPr>
       <w:rFonts w:eastAsiaTheme="majorEastAsia" w:cstheme="majorBidi"/>
       <w:i/>
@@ -1962,7 +1895,7 @@
     <w:link w:val="Heading9"/>
     <w:uiPriority w:val="9"/>
     <w:semiHidden/>
-    <w:rsid w:val="00135FCC"/>
+    <w:rsid w:val="00212A11"/>
     <w:rPr>
       <w:rFonts w:eastAsiaTheme="majorEastAsia" w:cstheme="majorBidi"/>
       <w:color w:val="272727" w:themeColor="text1" w:themeTint="D8"/>
@@ -1975,7 +1908,7 @@
     <w:link w:val="TitleChar"/>
     <w:uiPriority w:val="10"/>
     <w:qFormat/>
-    <w:rsid w:val="00135FCC"/>
+    <w:rsid w:val="00212A11"/>
     <w:pPr>
       <w:spacing w:after="80" w:line="240" w:lineRule="auto"/>
       <w:contextualSpacing/>
@@ -1993,7 +1926,7 @@
     <w:basedOn w:val="DefaultParagraphFont"/>
     <w:link w:val="Title"/>
     <w:uiPriority w:val="10"/>
-    <w:rsid w:val="00135FCC"/>
+    <w:rsid w:val="00212A11"/>
     <w:rPr>
       <w:rFonts w:asciiTheme="majorHAnsi" w:eastAsiaTheme="majorEastAsia" w:hAnsiTheme="majorHAnsi" w:cstheme="majorBidi"/>
       <w:spacing w:val="-10"/>
@@ -2009,7 +1942,7 @@
     <w:link w:val="SubtitleChar"/>
     <w:uiPriority w:val="11"/>
     <w:qFormat/>
-    <w:rsid w:val="00135FCC"/>
+    <w:rsid w:val="00212A11"/>
     <w:pPr>
       <w:numPr>
         <w:ilvl w:val="1"/>
@@ -2028,7 +1961,7 @@
     <w:basedOn w:val="DefaultParagraphFont"/>
     <w:link w:val="Subtitle"/>
     <w:uiPriority w:val="11"/>
-    <w:rsid w:val="00135FCC"/>
+    <w:rsid w:val="00212A11"/>
     <w:rPr>
       <w:rFonts w:eastAsiaTheme="majorEastAsia" w:cstheme="majorBidi"/>
       <w:color w:val="595959" w:themeColor="text1" w:themeTint="A6"/>
@@ -2044,7 +1977,7 @@
     <w:link w:val="QuoteChar"/>
     <w:uiPriority w:val="29"/>
     <w:qFormat/>
-    <w:rsid w:val="00135FCC"/>
+    <w:rsid w:val="00212A11"/>
     <w:pPr>
       <w:spacing w:before="160"/>
       <w:jc w:val="center"/>
@@ -2060,7 +1993,7 @@
     <w:basedOn w:val="DefaultParagraphFont"/>
     <w:link w:val="Quote"/>
     <w:uiPriority w:val="29"/>
-    <w:rsid w:val="00135FCC"/>
+    <w:rsid w:val="00212A11"/>
     <w:rPr>
       <w:i/>
       <w:iCs/>
@@ -2072,7 +2005,7 @@
     <w:basedOn w:val="Normal"/>
     <w:uiPriority w:val="34"/>
     <w:qFormat/>
-    <w:rsid w:val="00135FCC"/>
+    <w:rsid w:val="00212A11"/>
     <w:pPr>
       <w:ind w:left="720"/>
       <w:contextualSpacing/>
@@ -2083,7 +2016,7 @@
     <w:basedOn w:val="DefaultParagraphFont"/>
     <w:uiPriority w:val="21"/>
     <w:qFormat/>
-    <w:rsid w:val="00135FCC"/>
+    <w:rsid w:val="00212A11"/>
     <w:rPr>
       <w:i/>
       <w:iCs/>
@@ -2097,7 +2030,7 @@
     <w:link w:val="IntenseQuoteChar"/>
     <w:uiPriority w:val="30"/>
     <w:qFormat/>
-    <w:rsid w:val="00135FCC"/>
+    <w:rsid w:val="00212A11"/>
     <w:pPr>
       <w:pBdr>
         <w:top w:val="single" w:sz="4" w:space="10" w:color="0F4761" w:themeColor="accent1" w:themeShade="BF"/>
@@ -2118,7 +2051,7 @@
     <w:basedOn w:val="DefaultParagraphFont"/>
     <w:link w:val="IntenseQuote"/>
     <w:uiPriority w:val="30"/>
-    <w:rsid w:val="00135FCC"/>
+    <w:rsid w:val="00212A11"/>
     <w:rPr>
       <w:i/>
       <w:iCs/>
@@ -2130,7 +2063,7 @@
     <w:basedOn w:val="DefaultParagraphFont"/>
     <w:uiPriority w:val="32"/>
     <w:qFormat/>
-    <w:rsid w:val="00135FCC"/>
+    <w:rsid w:val="00212A11"/>
     <w:rPr>
       <w:b/>
       <w:bCs/>
@@ -2144,7 +2077,7 @@
     <w:basedOn w:val="DefaultParagraphFont"/>
     <w:uiPriority w:val="99"/>
     <w:unhideWhenUsed/>
-    <w:rsid w:val="00135FCC"/>
+    <w:rsid w:val="00212A11"/>
     <w:rPr>
       <w:color w:val="467886" w:themeColor="hyperlink"/>
       <w:u w:val="single"/>

</xml_diff>